<commit_message>
Touched up the language in the formal and markdown docs.
</commit_message>
<xml_diff>
--- a/docs/formal/product_brief_v1.docx
+++ b/docs/formal/product_brief_v1.docx
@@ -57,10 +57,22 @@
     </w:p>
     <w:p>
       <w:r>
-        <w:t>This project is a custom web application inspired by an existing pet grooming website that I previously built using Wix for a real client. The goal is to recreate and improve that site as a custom-built application that can potentially replace the Wix version if the client chooses.</w:t>
-      </w:r>
-      <w:r>
-        <w:t xml:space="preserve"> The client expressed concerns with Wix’s ongoing costs.</w:t>
+        <w:t xml:space="preserve">This project is a custom web application inspired by an existing pet grooming website that I previously built using Wix for a real client. The goal is to recreate and improve that site as a custom-built application that can replace the Wix </w:t>
+      </w:r>
+      <w:r>
+        <w:t>version when done</w:t>
+      </w:r>
+      <w:r>
+        <w:t>.</w:t>
+      </w:r>
+      <w:r>
+        <w:t xml:space="preserve"> The client expressed concerns with Wix’s</w:t>
+      </w:r>
+      <w:r>
+        <w:t xml:space="preserve"> limitations and wants more control over the site</w:t>
+      </w:r>
+      <w:r>
+        <w:t>.</w:t>
       </w:r>
     </w:p>
     <w:p>
@@ -2077,6 +2089,7 @@
   <w:style w:type="character" w:default="1" w:styleId="DefaultParagraphFont">
     <w:name w:val="Default Paragraph Font"/>
     <w:uiPriority w:val="1"/>
+    <w:semiHidden/>
     <w:unhideWhenUsed/>
   </w:style>
   <w:style w:type="table" w:default="1" w:styleId="TableNormal">

</xml_diff>

<commit_message>
Updated the formal and markdown documents. Added test cases to the spreadsheet for messages and testimonials.
</commit_message>
<xml_diff>
--- a/docs/formal/product_brief_v1.docx
+++ b/docs/formal/product_brief_v1.docx
@@ -349,15 +349,7 @@
         </w:numPr>
       </w:pPr>
       <w:r>
-        <w:t xml:space="preserve">JWTs stored in </w:t>
-      </w:r>
-      <w:proofErr w:type="spellStart"/>
-      <w:r>
-        <w:t>HttpOnly</w:t>
-      </w:r>
-      <w:proofErr w:type="spellEnd"/>
-      <w:r>
-        <w:t xml:space="preserve"> cookies to reduce client-side exposure</w:t>
+        <w:t>JWTs stored in HttpOnly cookies to reduce client-side exposure</w:t>
       </w:r>
     </w:p>
     <w:p>
@@ -420,7 +412,13 @@
     </w:p>
     <w:p>
       <w:r>
-        <w:t>Additional production-level security measures may be implemented if the application is deployed.</w:t>
+        <w:t xml:space="preserve">Additional production-level security measures may be implemented </w:t>
+      </w:r>
+      <w:r>
+        <w:t>after deployment, if needed</w:t>
+      </w:r>
+      <w:r>
+        <w:t>.</w:t>
       </w:r>
     </w:p>
     <w:p>
@@ -446,7 +444,13 @@
         </w:numPr>
       </w:pPr>
       <w:r>
-        <w:t>The project is developed within a limited timeframe and prioritizes core functionality.</w:t>
+        <w:t>The project prioritizes core functionality</w:t>
+      </w:r>
+      <w:r>
+        <w:t xml:space="preserve"> for v1</w:t>
+      </w:r>
+      <w:r>
+        <w:t>.</w:t>
       </w:r>
     </w:p>
     <w:p>
@@ -544,10 +548,12 @@
         </w:numPr>
       </w:pPr>
       <w:r>
-        <w:t>The system’s evolution from an existing Wix implementation can be clearly explained in an interview setting.</w:t>
-      </w:r>
-    </w:p>
-    <w:p/>
+        <w:t xml:space="preserve">The system’s evolution from an existing Wix implementation </w:t>
+      </w:r>
+      <w:r>
+        <w:t>satisfies the client expectations.</w:t>
+      </w:r>
+    </w:p>
     <w:sectPr>
       <w:pgSz w:w="12240" w:h="15840"/>
       <w:pgMar w:top="1440" w:right="1440" w:bottom="1440" w:left="1440" w:header="720" w:footer="720" w:gutter="0"/>

</xml_diff>